<commit_message>
Fix updating files in strike app
</commit_message>
<xml_diff>
--- a/strike/static/word/strike/card_1.docx
+++ b/strike/static/word/strike/card_1.docx
@@ -1458,7 +1458,7 @@
               <w:rPr>
                 <w:lang w:val="en-US"/>
               </w:rPr>
-              <w:t xml:space="preserve">51-100 человек</w:t>
+              <w:t xml:space="preserve">менее 10 человек</w:t>
             </w:r>
           </w:p>
           <w:p>
@@ -2082,7 +2082,7 @@
               <w:rPr>
                 <w:lang w:val="en-US"/>
               </w:rPr>
-              <w:t xml:space="preserve">2021-08-19 18:00:00+00:00</w:t>
+              <w:t xml:space="preserve">2021-08-28 18:00:00+00:00</w:t>
             </w:r>
           </w:p>
           <w:p>
@@ -2173,7 +2173,7 @@
               <w:rPr>
                 <w:lang w:val="en-US"/>
               </w:rPr>
-              <w:t xml:space="preserve">2021-08-19 18:00:00+00:00</w:t>
+              <w:t xml:space="preserve">2021-08-24 18:00:00+00:00</w:t>
             </w:r>
           </w:p>
           <w:p>
@@ -2513,7 +2513,7 @@
               <w:rPr>
                 <w:lang w:val="en-US"/>
               </w:rPr>
-              <w:t xml:space="preserve">2021-08-20 09:26:23.145947+00:00</w:t>
+              <w:t xml:space="preserve">2021-08-25 10:58:07.159991+00:00</w:t>
             </w:r>
           </w:p>
           <w:p>

</xml_diff>